<commit_message>
Update file saver and other
</commit_message>
<xml_diff>
--- a/data/file.docx
+++ b/data/file.docx
@@ -182,93 +182,34 @@
           <w:rFonts w:ascii="Times New Roman" w:hAnsi="Times New Roman" w:cs="Times New Roman"/>
           <w:lang w:val="en-US"/>
         </w:rPr>
-        <w:t xml:space="preserve">150100, </w:t>
-      </w:r>
-      <w:proofErr w:type="spellStart"/>
+        <w:t xml:space="preserve">150100, Farg'ona sh. </w:t>
+      </w:r>
+      <w:r>
+        <w:rPr>
+          <w:rFonts w:ascii="Times New Roman" w:hAnsi="Times New Roman" w:cs="Times New Roman"/>
+        </w:rPr>
+        <w:t>А</w:t>
+      </w:r>
       <w:r>
         <w:rPr>
           <w:rFonts w:ascii="Times New Roman" w:hAnsi="Times New Roman" w:cs="Times New Roman"/>
           <w:lang w:val="en-US"/>
         </w:rPr>
-        <w:t>Farg'ona</w:t>
-      </w:r>
-      <w:proofErr w:type="spellEnd"/>
+        <w:t>.Navoiy ko’chasi 13</w:t>
+      </w:r>
+      <w:r>
+        <w:rPr>
+          <w:rFonts w:ascii="Times New Roman" w:hAnsi="Times New Roman" w:cs="Times New Roman"/>
+          <w:lang w:val="uz-Cyrl-UZ"/>
+        </w:rPr>
+        <w:t>-</w:t>
+      </w:r>
       <w:r>
         <w:rPr>
           <w:rFonts w:ascii="Times New Roman" w:hAnsi="Times New Roman" w:cs="Times New Roman"/>
           <w:lang w:val="en-US"/>
         </w:rPr>
-        <w:t xml:space="preserve"> sh. </w:t>
-      </w:r>
-      <w:proofErr w:type="gramStart"/>
-      <w:r>
-        <w:rPr>
-          <w:rFonts w:ascii="Times New Roman" w:hAnsi="Times New Roman" w:cs="Times New Roman"/>
-        </w:rPr>
-        <w:t>А</w:t>
-      </w:r>
-      <w:r>
-        <w:rPr>
-          <w:rFonts w:ascii="Times New Roman" w:hAnsi="Times New Roman" w:cs="Times New Roman"/>
-          <w:lang w:val="en-US"/>
-        </w:rPr>
-        <w:t>.</w:t>
-      </w:r>
-      <w:proofErr w:type="spellStart"/>
-      <w:r>
-        <w:rPr>
-          <w:rFonts w:ascii="Times New Roman" w:hAnsi="Times New Roman" w:cs="Times New Roman"/>
-          <w:lang w:val="en-US"/>
-        </w:rPr>
-        <w:t>Navoiy</w:t>
-      </w:r>
-      <w:proofErr w:type="spellEnd"/>
-      <w:proofErr w:type="gramEnd"/>
-      <w:r>
-        <w:rPr>
-          <w:rFonts w:ascii="Times New Roman" w:hAnsi="Times New Roman" w:cs="Times New Roman"/>
-          <w:lang w:val="en-US"/>
-        </w:rPr>
-        <w:t xml:space="preserve"> </w:t>
-      </w:r>
-      <w:proofErr w:type="spellStart"/>
-      <w:r>
-        <w:rPr>
-          <w:rFonts w:ascii="Times New Roman" w:hAnsi="Times New Roman" w:cs="Times New Roman"/>
-          <w:lang w:val="en-US"/>
-        </w:rPr>
-        <w:t>ko’chasi</w:t>
-      </w:r>
-      <w:proofErr w:type="spellEnd"/>
-      <w:r>
-        <w:rPr>
-          <w:rFonts w:ascii="Times New Roman" w:hAnsi="Times New Roman" w:cs="Times New Roman"/>
-          <w:lang w:val="en-US"/>
-        </w:rPr>
-        <w:t xml:space="preserve"> 13</w:t>
-      </w:r>
-      <w:r>
-        <w:rPr>
-          <w:rFonts w:ascii="Times New Roman" w:hAnsi="Times New Roman" w:cs="Times New Roman"/>
-          <w:lang w:val="uz-Cyrl-UZ"/>
-        </w:rPr>
-        <w:t>-</w:t>
-      </w:r>
-      <w:proofErr w:type="spellStart"/>
-      <w:r>
-        <w:rPr>
-          <w:rFonts w:ascii="Times New Roman" w:hAnsi="Times New Roman" w:cs="Times New Roman"/>
-          <w:lang w:val="en-US"/>
-        </w:rPr>
-        <w:t>uy</w:t>
-      </w:r>
-      <w:proofErr w:type="spellEnd"/>
-      <w:r>
-        <w:rPr>
-          <w:rFonts w:ascii="Times New Roman" w:hAnsi="Times New Roman" w:cs="Times New Roman"/>
-          <w:lang w:val="en-US"/>
-        </w:rPr>
-        <w:t xml:space="preserve">; </w:t>
+        <w:t xml:space="preserve">uy; </w:t>
       </w:r>
     </w:p>
     <w:tbl>
@@ -324,7 +265,7 @@
           <w:rFonts w:ascii="Times New Roman" w:hAnsi="Times New Roman" w:cs="Times New Roman"/>
           <w:sz w:val="24"/>
           <w:szCs w:val="24"/>
-          <w:lang w:val="uz-Cyrl-UZ"/>
+          <w:lang w:val="en-GB"/>
         </w:rPr>
       </w:pPr>
       <w:r>
@@ -449,9 +390,9 @@
           <w:rFonts w:ascii="Times New Roman" w:hAnsi="Times New Roman" w:cs="Times New Roman"/>
           <w:sz w:val="24"/>
           <w:szCs w:val="24"/>
-          <w:lang w:val="uz-Cyrl-UZ"/>
-        </w:rPr>
-        <w:t>июнь</w:t>
+          <w:lang w:val="en-GB"/>
+        </w:rPr>
+        <w:t>_____</w:t>
       </w:r>
     </w:p>
     <w:p>

</xml_diff>